<commit_message>
commandes db final +  refactor script
</commit_message>
<xml_diff>
--- a/template and fill excel/BoxAndIndividualExplaination.docx
+++ b/template and fill excel/BoxAndIndividualExplaination.docx
@@ -1,6 +1,6 @@
 
 <file path=word/document.xml><?xml version="1.0" encoding="utf-8"?>
-<w:document xmlns:wpc="http://schemas.microsoft.com/office/word/2010/wordprocessingCanvas" xmlns:cx="http://schemas.microsoft.com/office/drawing/2014/chartex" xmlns:cx1="http://schemas.microsoft.com/office/drawing/2015/9/8/chartex" xmlns:cx2="http://schemas.microsoft.com/office/drawing/2015/10/21/chartex" xmlns:cx3="http://schemas.microsoft.com/office/drawing/2016/5/9/chartex" xmlns:cx4="http://schemas.microsoft.com/office/drawing/2016/5/10/chartex" xmlns:cx5="http://schemas.microsoft.com/office/drawing/2016/5/11/chartex" xmlns:cx6="http://schemas.microsoft.com/office/drawing/2016/5/12/chartex" xmlns:cx7="http://schemas.microsoft.com/office/drawing/2016/5/13/chartex" xmlns:cx8="http://schemas.microsoft.com/office/drawing/2016/5/14/chartex" xmlns:mc="http://schemas.openxmlformats.org/markup-compatibility/2006" xmlns:aink="http://schemas.microsoft.com/office/drawing/2016/ink" xmlns:am3d="http://schemas.microsoft.com/office/drawing/2017/model3d" xmlns:o="urn:schemas-microsoft-com:office:office" xmlns:oel="http://schemas.microsoft.com/office/2019/extlst" xmlns:r="http://schemas.openxmlformats.org/officeDocument/2006/relationships" xmlns:m="http://schemas.openxmlformats.org/officeDocument/2006/math" xmlns:v="urn:schemas-microsoft-com:vml" xmlns:wp14="http://schemas.microsoft.com/office/word/2010/wordprocessingDrawing" xmlns:wp="http://schemas.openxmlformats.org/drawingml/2006/wordprocessingDrawing" xmlns:w10="urn:schemas-microsoft-com:office:word" xmlns:w="http://schemas.openxmlformats.org/wordprocessingml/2006/main" xmlns:w14="http://schemas.microsoft.com/office/word/2010/wordml" xmlns:w15="http://schemas.microsoft.com/office/word/2012/wordml" xmlns:w16cex="http://schemas.microsoft.com/office/word/2018/wordml/cex" xmlns:w16cid="http://schemas.microsoft.com/office/word/2016/wordml/cid" xmlns:w16="http://schemas.microsoft.com/office/word/2018/wordml" xmlns:w16sdtdh="http://schemas.microsoft.com/office/word/2020/wordml/sdtdatahash" xmlns:w16se="http://schemas.microsoft.com/office/word/2015/wordml/symex" xmlns:wpg="http://schemas.microsoft.com/office/word/2010/wordprocessingGroup" xmlns:wpi="http://schemas.microsoft.com/office/word/2010/wordprocessingInk" xmlns:wne="http://schemas.microsoft.com/office/word/2006/wordml" xmlns:wps="http://schemas.microsoft.com/office/word/2010/wordprocessingShape" mc:Ignorable="w14 w15 w16se w16cid w16 w16cex w16sdtdh wp14">
+<w:document xmlns:wpc="http://schemas.microsoft.com/office/word/2010/wordprocessingCanvas" xmlns:cx="http://schemas.microsoft.com/office/drawing/2014/chartex" xmlns:cx1="http://schemas.microsoft.com/office/drawing/2015/9/8/chartex" xmlns:cx2="http://schemas.microsoft.com/office/drawing/2015/10/21/chartex" xmlns:cx3="http://schemas.microsoft.com/office/drawing/2016/5/9/chartex" xmlns:cx4="http://schemas.microsoft.com/office/drawing/2016/5/10/chartex" xmlns:cx5="http://schemas.microsoft.com/office/drawing/2016/5/11/chartex" xmlns:cx6="http://schemas.microsoft.com/office/drawing/2016/5/12/chartex" xmlns:cx7="http://schemas.microsoft.com/office/drawing/2016/5/13/chartex" xmlns:cx8="http://schemas.microsoft.com/office/drawing/2016/5/14/chartex" xmlns:mc="http://schemas.openxmlformats.org/markup-compatibility/2006" xmlns:aink="http://schemas.microsoft.com/office/drawing/2016/ink" xmlns:am3d="http://schemas.microsoft.com/office/drawing/2017/model3d" xmlns:o="urn:schemas-microsoft-com:office:office" xmlns:oel="http://schemas.microsoft.com/office/2019/extlst" xmlns:r="http://schemas.openxmlformats.org/officeDocument/2006/relationships" xmlns:m="http://schemas.openxmlformats.org/officeDocument/2006/math" xmlns:v="urn:schemas-microsoft-com:vml" xmlns:wp14="http://schemas.microsoft.com/office/word/2010/wordprocessingDrawing" xmlns:wp="http://schemas.openxmlformats.org/drawingml/2006/wordprocessingDrawing" xmlns:w10="urn:schemas-microsoft-com:office:word" xmlns:w="http://schemas.openxmlformats.org/wordprocessingml/2006/main" xmlns:w14="http://schemas.microsoft.com/office/word/2010/wordml" xmlns:w15="http://schemas.microsoft.com/office/word/2012/wordml" xmlns:w16cex="http://schemas.microsoft.com/office/word/2018/wordml/cex" xmlns:w16cid="http://schemas.microsoft.com/office/word/2016/wordml/cid" xmlns:w16="http://schemas.microsoft.com/office/word/2018/wordml" xmlns:w16du="http://schemas.microsoft.com/office/word/2023/wordml/word16du" xmlns:w16sdtdh="http://schemas.microsoft.com/office/word/2020/wordml/sdtdatahash" xmlns:w16se="http://schemas.microsoft.com/office/word/2015/wordml/symex" xmlns:wpg="http://schemas.microsoft.com/office/word/2010/wordprocessingGroup" xmlns:wpi="http://schemas.microsoft.com/office/word/2010/wordprocessingInk" xmlns:wne="http://schemas.microsoft.com/office/word/2006/wordml" xmlns:wps="http://schemas.microsoft.com/office/word/2010/wordprocessingShape" mc:Ignorable="w14 w15 w16se w16cid w16 w16cex w16sdtdh wp14">
   <w:body>
     <w:p>
       <w:pPr>
@@ -20,6 +20,33 @@
           <w:lang w:val="en-GB"/>
         </w:rPr>
         <w:t>How to fill the excel for box</w:t>
+      </w:r>
+    </w:p>
+    <w:p>
+      <w:pPr>
+        <w:rPr>
+          <w:lang w:val="en-GB"/>
+        </w:rPr>
+      </w:pPr>
+      <w:r>
+        <w:rPr>
+          <w:lang w:val="en-GB"/>
+        </w:rPr>
+        <w:t xml:space="preserve">One thing to notice is that if you are not an admin, you can only add new data (new boxes). It means that if the </w:t>
+      </w:r>
+      <w:proofErr w:type="spellStart"/>
+      <w:r>
+        <w:rPr>
+          <w:lang w:val="en-GB"/>
+        </w:rPr>
+        <w:t>Num_ID</w:t>
+      </w:r>
+      <w:proofErr w:type="spellEnd"/>
+      <w:r>
+        <w:rPr>
+          <w:lang w:val="en-GB"/>
+        </w:rPr>
+        <w:t xml:space="preserve"> is already in the database it will launch an error. However, if you are an admin, it will modify the database by updating the old data to the new one.</w:t>
       </w:r>
     </w:p>
     <w:p>
@@ -294,21 +321,7 @@
               <w:rPr>
                 <w:lang w:val="en-GB"/>
               </w:rPr>
-              <w:t xml:space="preserve"> </w:t>
-            </w:r>
-            <w:proofErr w:type="gramStart"/>
-            <w:r>
-              <w:rPr>
-                <w:lang w:val="en-GB"/>
-              </w:rPr>
-              <w:t>several</w:t>
-            </w:r>
-            <w:proofErr w:type="gramEnd"/>
-            <w:r>
-              <w:rPr>
-                <w:lang w:val="en-GB"/>
-              </w:rPr>
-              <w:t xml:space="preserve"> </w:t>
+              <w:t xml:space="preserve"> several </w:t>
             </w:r>
             <w:r>
               <w:rPr>
@@ -344,13 +357,7 @@
               <w:rPr>
                 <w:lang w:val="en-GB"/>
               </w:rPr>
-              <w:t>:</w:t>
-            </w:r>
-            <w:r>
-              <w:rPr>
-                <w:lang w:val="en-GB"/>
-              </w:rPr>
-              <w:t xml:space="preserve"> Lepidoteres_Hymenoptera)</w:t>
+              <w:t>: Lepidoteres_Hymenoptera)</w:t>
             </w:r>
             <w:r>
               <w:rPr>
@@ -425,13 +432,7 @@
               <w:rPr>
                 <w:lang w:val="en-GB"/>
               </w:rPr>
-              <w:t>i</w:t>
-            </w:r>
-            <w:r>
-              <w:rPr>
-                <w:lang w:val="en-GB"/>
-              </w:rPr>
-              <w:t xml:space="preserve">f there </w:t>
+              <w:t xml:space="preserve">if there </w:t>
             </w:r>
             <w:r>
               <w:rPr>
@@ -455,13 +456,7 @@
               <w:rPr>
                 <w:lang w:val="en-GB"/>
               </w:rPr>
-              <w:t>orders</w:t>
-            </w:r>
-            <w:r>
-              <w:rPr>
-                <w:lang w:val="en-GB"/>
-              </w:rPr>
-              <w:t xml:space="preserve">, they must </w:t>
+              <w:t xml:space="preserve">orders, they must </w:t>
             </w:r>
             <w:r>
               <w:rPr>
@@ -560,21 +555,7 @@
               <w:rPr>
                 <w:lang w:val="en-GB"/>
               </w:rPr>
-              <w:t xml:space="preserve"> </w:t>
-            </w:r>
-            <w:proofErr w:type="gramStart"/>
-            <w:r>
-              <w:rPr>
-                <w:lang w:val="en-GB"/>
-              </w:rPr>
-              <w:t>several</w:t>
-            </w:r>
-            <w:proofErr w:type="gramEnd"/>
-            <w:r>
-              <w:rPr>
-                <w:lang w:val="en-GB"/>
-              </w:rPr>
-              <w:t xml:space="preserve"> </w:t>
+              <w:t xml:space="preserve"> several </w:t>
             </w:r>
             <w:r>
               <w:rPr>
@@ -744,12 +725,14 @@
                 <w:lang w:val="en-GB"/>
               </w:rPr>
             </w:pPr>
+            <w:proofErr w:type="spellStart"/>
             <w:r>
               <w:rPr>
                 <w:lang w:val="en-GB"/>
               </w:rPr>
               <w:t>Tribu</w:t>
             </w:r>
+            <w:proofErr w:type="spellEnd"/>
           </w:p>
         </w:tc>
         <w:tc>
@@ -909,19 +892,11 @@
               </w:rPr>
               <w:t xml:space="preserve">are </w:t>
             </w:r>
-            <w:proofErr w:type="gramStart"/>
-            <w:r>
-              <w:rPr>
-                <w:lang w:val="en-GB"/>
-              </w:rPr>
-              <w:t>several</w:t>
-            </w:r>
-            <w:proofErr w:type="gramEnd"/>
-            <w:r>
-              <w:rPr>
-                <w:lang w:val="en-GB"/>
-              </w:rPr>
-              <w:t xml:space="preserve"> </w:t>
+            <w:r>
+              <w:rPr>
+                <w:lang w:val="en-GB"/>
+              </w:rPr>
+              <w:t xml:space="preserve">several </w:t>
             </w:r>
             <w:r>
               <w:rPr>
@@ -974,12 +949,14 @@
                 <w:lang w:val="en-GB"/>
               </w:rPr>
             </w:pPr>
+            <w:proofErr w:type="spellStart"/>
             <w:r>
               <w:rPr>
                 <w:lang w:val="en-GB"/>
               </w:rPr>
               <w:t>Genus_Descriptor</w:t>
             </w:r>
+            <w:proofErr w:type="spellEnd"/>
           </w:p>
         </w:tc>
         <w:tc>
@@ -1026,12 +1003,14 @@
                 <w:lang w:val="en-GB"/>
               </w:rPr>
             </w:pPr>
+            <w:proofErr w:type="spellStart"/>
             <w:r>
               <w:rPr>
                 <w:lang w:val="en-GB"/>
               </w:rPr>
               <w:t>Genus_Date</w:t>
             </w:r>
+            <w:proofErr w:type="spellEnd"/>
           </w:p>
         </w:tc>
         <w:tc>
@@ -1225,12 +1204,15 @@
                 <w:lang w:val="en-GB"/>
               </w:rPr>
             </w:pPr>
-            <w:r>
-              <w:rPr>
-                <w:lang w:val="en-GB"/>
-              </w:rPr>
+            <w:proofErr w:type="spellStart"/>
+            <w:r>
+              <w:rPr>
+                <w:lang w:val="en-GB"/>
+              </w:rPr>
+              <w:lastRenderedPageBreak/>
               <w:t>Subgenus_Descriptor</w:t>
             </w:r>
+            <w:proofErr w:type="spellEnd"/>
           </w:p>
         </w:tc>
         <w:tc>
@@ -1248,19 +1230,7 @@
               <w:rPr>
                 <w:lang w:val="en-GB"/>
               </w:rPr>
-              <w:t xml:space="preserve">The name of the scientist who discover the </w:t>
-            </w:r>
-            <w:r>
-              <w:rPr>
-                <w:lang w:val="en-GB"/>
-              </w:rPr>
-              <w:t>sub-</w:t>
-            </w:r>
-            <w:r>
-              <w:rPr>
-                <w:lang w:val="en-GB"/>
-              </w:rPr>
-              <w:t>genus</w:t>
+              <w:t>The name of the scientist who discover the sub-genus</w:t>
             </w:r>
           </w:p>
         </w:tc>
@@ -1289,13 +1259,14 @@
                 <w:lang w:val="en-GB"/>
               </w:rPr>
             </w:pPr>
-            <w:r>
-              <w:rPr>
-                <w:lang w:val="en-GB"/>
-              </w:rPr>
-              <w:lastRenderedPageBreak/>
+            <w:proofErr w:type="spellStart"/>
+            <w:r>
+              <w:rPr>
+                <w:lang w:val="en-GB"/>
+              </w:rPr>
               <w:t>Subgenus_Date</w:t>
             </w:r>
+            <w:proofErr w:type="spellEnd"/>
           </w:p>
         </w:tc>
         <w:tc>
@@ -1343,19 +1314,7 @@
               <w:rPr>
                 <w:lang w:val="en-GB"/>
               </w:rPr>
-              <w:t xml:space="preserve">the </w:t>
-            </w:r>
-            <w:r>
-              <w:rPr>
-                <w:lang w:val="en-GB"/>
-              </w:rPr>
-              <w:t>sub-</w:t>
-            </w:r>
-            <w:r>
-              <w:rPr>
-                <w:lang w:val="en-GB"/>
-              </w:rPr>
-              <w:t>genus</w:t>
+              <w:t>the sub-genus</w:t>
             </w:r>
           </w:p>
         </w:tc>
@@ -1442,21 +1401,7 @@
               <w:rPr>
                 <w:lang w:val="en-GB"/>
               </w:rPr>
-              <w:t xml:space="preserve"> </w:t>
-            </w:r>
-            <w:proofErr w:type="gramStart"/>
-            <w:r>
-              <w:rPr>
-                <w:lang w:val="en-GB"/>
-              </w:rPr>
-              <w:t>several</w:t>
-            </w:r>
-            <w:proofErr w:type="gramEnd"/>
-            <w:r>
-              <w:rPr>
-                <w:lang w:val="en-GB"/>
-              </w:rPr>
-              <w:t xml:space="preserve"> </w:t>
+              <w:t xml:space="preserve"> several </w:t>
             </w:r>
             <w:r>
               <w:rPr>
@@ -1509,12 +1454,14 @@
                 <w:lang w:val="en-GB"/>
               </w:rPr>
             </w:pPr>
+            <w:proofErr w:type="spellStart"/>
             <w:r>
               <w:rPr>
                 <w:lang w:val="en-GB"/>
               </w:rPr>
               <w:t>Species_Descriptor</w:t>
             </w:r>
+            <w:proofErr w:type="spellEnd"/>
           </w:p>
         </w:tc>
         <w:tc>
@@ -1532,13 +1479,7 @@
               <w:rPr>
                 <w:lang w:val="en-GB"/>
               </w:rPr>
-              <w:t xml:space="preserve">The name of the scientist who discover the </w:t>
-            </w:r>
-            <w:r>
-              <w:rPr>
-                <w:lang w:val="en-GB"/>
-              </w:rPr>
-              <w:t>species</w:t>
+              <w:t>The name of the scientist who discover the species</w:t>
             </w:r>
           </w:p>
         </w:tc>
@@ -1567,12 +1508,14 @@
                 <w:lang w:val="en-GB"/>
               </w:rPr>
             </w:pPr>
+            <w:proofErr w:type="spellStart"/>
             <w:r>
               <w:rPr>
                 <w:lang w:val="en-GB"/>
               </w:rPr>
               <w:t>Species_Date</w:t>
             </w:r>
+            <w:proofErr w:type="spellEnd"/>
           </w:p>
         </w:tc>
         <w:tc>
@@ -1620,13 +1563,7 @@
               <w:rPr>
                 <w:lang w:val="en-GB"/>
               </w:rPr>
-              <w:t xml:space="preserve"> the </w:t>
-            </w:r>
-            <w:r>
-              <w:rPr>
-                <w:lang w:val="en-GB"/>
-              </w:rPr>
-              <w:t>species</w:t>
+              <w:t xml:space="preserve"> the species</w:t>
             </w:r>
           </w:p>
         </w:tc>
@@ -1760,12 +1697,14 @@
                 <w:lang w:val="en-GB"/>
               </w:rPr>
             </w:pPr>
+            <w:proofErr w:type="spellStart"/>
             <w:r>
               <w:rPr>
                 <w:lang w:val="en-GB"/>
               </w:rPr>
               <w:t>Subspecies_descriptor</w:t>
             </w:r>
+            <w:proofErr w:type="spellEnd"/>
           </w:p>
         </w:tc>
         <w:tc>
@@ -1783,13 +1722,7 @@
               <w:rPr>
                 <w:lang w:val="en-GB"/>
               </w:rPr>
-              <w:t xml:space="preserve">The name of the scientist who discover the </w:t>
-            </w:r>
-            <w:r>
-              <w:rPr>
-                <w:lang w:val="en-GB"/>
-              </w:rPr>
-              <w:t>sub-species</w:t>
+              <w:t>The name of the scientist who discover the sub-species</w:t>
             </w:r>
           </w:p>
         </w:tc>
@@ -1818,12 +1751,14 @@
                 <w:lang w:val="en-GB"/>
               </w:rPr>
             </w:pPr>
+            <w:proofErr w:type="spellStart"/>
             <w:r>
               <w:rPr>
                 <w:lang w:val="en-GB"/>
               </w:rPr>
               <w:t>Subspecies_Date</w:t>
             </w:r>
+            <w:proofErr w:type="spellEnd"/>
           </w:p>
         </w:tc>
         <w:tc>
@@ -1871,13 +1806,7 @@
               <w:rPr>
                 <w:lang w:val="en-GB"/>
               </w:rPr>
-              <w:t xml:space="preserve">the </w:t>
-            </w:r>
-            <w:r>
-              <w:rPr>
-                <w:lang w:val="en-GB"/>
-              </w:rPr>
-              <w:t>sub-species</w:t>
+              <w:t>the sub-species</w:t>
             </w:r>
           </w:p>
         </w:tc>
@@ -2062,12 +1991,14 @@
                 <w:lang w:val="en-GB"/>
               </w:rPr>
             </w:pPr>
+            <w:proofErr w:type="spellStart"/>
             <w:r>
               <w:rPr>
                 <w:lang w:val="en-GB"/>
               </w:rPr>
               <w:t>Box_Localization</w:t>
             </w:r>
+            <w:proofErr w:type="spellEnd"/>
           </w:p>
         </w:tc>
         <w:tc>
@@ -2260,17 +2191,64 @@
           <w:sz w:val="40"/>
           <w:lang w:val="en-GB"/>
         </w:rPr>
-        <w:lastRenderedPageBreak/>
-        <w:t xml:space="preserve">How to fill the excel for </w:t>
+        <w:t>How to fill the excel for individuals</w:t>
+      </w:r>
+    </w:p>
+    <w:p>
+      <w:pPr>
+        <w:rPr>
+          <w:lang w:val="en-GB"/>
+        </w:rPr>
+      </w:pPr>
+      <w:r>
+        <w:rPr>
+          <w:lang w:val="en-GB"/>
+        </w:rPr>
+        <w:t>One thing to notice is that if you are not an admin, you can only add new data</w:t>
       </w:r>
       <w:r>
         <w:rPr>
-          <w:b/>
-          <w:bCs/>
-          <w:sz w:val="40"/>
           <w:lang w:val="en-GB"/>
         </w:rPr>
-        <w:t>individuals</w:t>
+        <w:t xml:space="preserve"> (new Individuals)</w:t>
+      </w:r>
+      <w:r>
+        <w:rPr>
+          <w:lang w:val="en-GB"/>
+        </w:rPr>
+        <w:t xml:space="preserve">. It means that if the </w:t>
+      </w:r>
+      <w:proofErr w:type="spellStart"/>
+      <w:r>
+        <w:rPr>
+          <w:lang w:val="en-GB"/>
+        </w:rPr>
+        <w:t>SpecimenCode</w:t>
+      </w:r>
+      <w:proofErr w:type="spellEnd"/>
+      <w:r>
+        <w:rPr>
+          <w:lang w:val="en-GB"/>
+        </w:rPr>
+        <w:t xml:space="preserve"> is already in the database it will launch an error. </w:t>
+      </w:r>
+      <w:r>
+        <w:rPr>
+          <w:lang w:val="en-GB"/>
+        </w:rPr>
+        <w:t>However,</w:t>
+      </w:r>
+      <w:r>
+        <w:rPr>
+          <w:lang w:val="en-GB"/>
+        </w:rPr>
+        <w:t xml:space="preserve"> if you are an admin, it will modify the database by updating the old data to the new one</w:t>
+      </w:r>
+      <w:r>
+        <w:rPr>
+          <w:lang w:val="en-GB"/>
+        </w:rPr>
+        <w:t>.</w:t>
       </w:r>
     </w:p>
     <w:p>
@@ -2916,12 +2894,14 @@
                 <w:lang w:val="en-GB"/>
               </w:rPr>
             </w:pPr>
+            <w:proofErr w:type="spellStart"/>
             <w:r>
               <w:rPr>
                 <w:lang w:val="en-GB"/>
               </w:rPr>
               <w:t>Genus_Date</w:t>
             </w:r>
+            <w:proofErr w:type="spellEnd"/>
           </w:p>
         </w:tc>
         <w:tc>
@@ -3107,12 +3087,14 @@
                 <w:lang w:val="en-GB"/>
               </w:rPr>
             </w:pPr>
+            <w:proofErr w:type="spellStart"/>
             <w:r>
               <w:rPr>
                 <w:lang w:val="en-GB"/>
               </w:rPr>
               <w:t>Subgenus_Date</w:t>
             </w:r>
+            <w:proofErr w:type="spellEnd"/>
           </w:p>
         </w:tc>
         <w:tc>
@@ -3298,12 +3280,15 @@
                 <w:lang w:val="en-GB"/>
               </w:rPr>
             </w:pPr>
-            <w:r>
-              <w:rPr>
-                <w:lang w:val="en-GB"/>
-              </w:rPr>
+            <w:proofErr w:type="spellStart"/>
+            <w:r>
+              <w:rPr>
+                <w:lang w:val="en-GB"/>
+              </w:rPr>
+              <w:lastRenderedPageBreak/>
               <w:t>Species_Date</w:t>
             </w:r>
+            <w:proofErr w:type="spellEnd"/>
           </w:p>
         </w:tc>
         <w:tc>
@@ -3460,14 +3445,7 @@
               <w:rPr>
                 <w:lang w:val="en-GB"/>
               </w:rPr>
-              <w:t xml:space="preserve">The name of the scientist who </w:t>
-            </w:r>
-            <w:r>
-              <w:rPr>
-                <w:lang w:val="en-GB"/>
-              </w:rPr>
-              <w:lastRenderedPageBreak/>
-              <w:t>discover the sub-species</w:t>
+              <w:t>The name of the scientist who discover the sub-species</w:t>
             </w:r>
           </w:p>
         </w:tc>
@@ -3496,12 +3474,14 @@
                 <w:lang w:val="en-GB"/>
               </w:rPr>
             </w:pPr>
+            <w:proofErr w:type="spellStart"/>
             <w:r>
               <w:rPr>
                 <w:lang w:val="en-GB"/>
               </w:rPr>
               <w:t>Subspecies_Date</w:t>
             </w:r>
+            <w:proofErr w:type="spellEnd"/>
           </w:p>
         </w:tc>
         <w:tc>
@@ -3572,12 +3552,14 @@
                 <w:lang w:val="en-GB"/>
               </w:rPr>
             </w:pPr>
+            <w:proofErr w:type="spellStart"/>
             <w:r>
               <w:rPr>
                 <w:lang w:val="en-GB"/>
               </w:rPr>
               <w:t>Num_ID</w:t>
             </w:r>
+            <w:proofErr w:type="spellEnd"/>
           </w:p>
         </w:tc>
         <w:tc>
@@ -3636,21 +3618,7 @@
               <w:rPr>
                 <w:lang w:val="en-GB"/>
               </w:rPr>
-              <w:t xml:space="preserve">Should be </w:t>
-            </w:r>
-            <w:proofErr w:type="gramStart"/>
-            <w:r>
-              <w:rPr>
-                <w:lang w:val="en-GB"/>
-              </w:rPr>
-              <w:t>0</w:t>
-            </w:r>
-            <w:proofErr w:type="gramEnd"/>
-            <w:r>
-              <w:rPr>
-                <w:lang w:val="en-GB"/>
-              </w:rPr>
-              <w:t xml:space="preserve"> if not part of a box</w:t>
+              <w:t>Should be 0 if not part of a box</w:t>
             </w:r>
           </w:p>
         </w:tc>
@@ -3857,7 +3825,7 @@
 </file>
 
 <file path=word/numbering.xml><?xml version="1.0" encoding="utf-8"?>
-<w:numbering xmlns:wpc="http://schemas.microsoft.com/office/word/2010/wordprocessingCanvas" xmlns:cx="http://schemas.microsoft.com/office/drawing/2014/chartex" xmlns:cx1="http://schemas.microsoft.com/office/drawing/2015/9/8/chartex" xmlns:cx2="http://schemas.microsoft.com/office/drawing/2015/10/21/chartex" xmlns:cx3="http://schemas.microsoft.com/office/drawing/2016/5/9/chartex" xmlns:cx4="http://schemas.microsoft.com/office/drawing/2016/5/10/chartex" xmlns:cx5="http://schemas.microsoft.com/office/drawing/2016/5/11/chartex" xmlns:cx6="http://schemas.microsoft.com/office/drawing/2016/5/12/chartex" xmlns:cx7="http://schemas.microsoft.com/office/drawing/2016/5/13/chartex" xmlns:cx8="http://schemas.microsoft.com/office/drawing/2016/5/14/chartex" xmlns:mc="http://schemas.openxmlformats.org/markup-compatibility/2006" xmlns:aink="http://schemas.microsoft.com/office/drawing/2016/ink" xmlns:am3d="http://schemas.microsoft.com/office/drawing/2017/model3d" xmlns:o="urn:schemas-microsoft-com:office:office" xmlns:oel="http://schemas.microsoft.com/office/2019/extlst" xmlns:r="http://schemas.openxmlformats.org/officeDocument/2006/relationships" xmlns:m="http://schemas.openxmlformats.org/officeDocument/2006/math" xmlns:v="urn:schemas-microsoft-com:vml" xmlns:wp14="http://schemas.microsoft.com/office/word/2010/wordprocessingDrawing" xmlns:wp="http://schemas.openxmlformats.org/drawingml/2006/wordprocessingDrawing" xmlns:w10="urn:schemas-microsoft-com:office:word" xmlns:w="http://schemas.openxmlformats.org/wordprocessingml/2006/main" xmlns:w14="http://schemas.microsoft.com/office/word/2010/wordml" xmlns:w15="http://schemas.microsoft.com/office/word/2012/wordml" xmlns:w16cex="http://schemas.microsoft.com/office/word/2018/wordml/cex" xmlns:w16cid="http://schemas.microsoft.com/office/word/2016/wordml/cid" xmlns:w16="http://schemas.microsoft.com/office/word/2018/wordml" xmlns:w16sdtdh="http://schemas.microsoft.com/office/word/2020/wordml/sdtdatahash" xmlns:w16se="http://schemas.microsoft.com/office/word/2015/wordml/symex" xmlns:wpg="http://schemas.microsoft.com/office/word/2010/wordprocessingGroup" xmlns:wpi="http://schemas.microsoft.com/office/word/2010/wordprocessingInk" xmlns:wne="http://schemas.microsoft.com/office/word/2006/wordml" xmlns:wps="http://schemas.microsoft.com/office/word/2010/wordprocessingShape" mc:Ignorable="w14 w15 w16se w16cid w16 w16cex w16sdtdh wp14">
+<w:numbering xmlns:wpc="http://schemas.microsoft.com/office/word/2010/wordprocessingCanvas" xmlns:cx="http://schemas.microsoft.com/office/drawing/2014/chartex" xmlns:cx1="http://schemas.microsoft.com/office/drawing/2015/9/8/chartex" xmlns:cx2="http://schemas.microsoft.com/office/drawing/2015/10/21/chartex" xmlns:cx3="http://schemas.microsoft.com/office/drawing/2016/5/9/chartex" xmlns:cx4="http://schemas.microsoft.com/office/drawing/2016/5/10/chartex" xmlns:cx5="http://schemas.microsoft.com/office/drawing/2016/5/11/chartex" xmlns:cx6="http://schemas.microsoft.com/office/drawing/2016/5/12/chartex" xmlns:cx7="http://schemas.microsoft.com/office/drawing/2016/5/13/chartex" xmlns:cx8="http://schemas.microsoft.com/office/drawing/2016/5/14/chartex" xmlns:mc="http://schemas.openxmlformats.org/markup-compatibility/2006" xmlns:aink="http://schemas.microsoft.com/office/drawing/2016/ink" xmlns:am3d="http://schemas.microsoft.com/office/drawing/2017/model3d" xmlns:o="urn:schemas-microsoft-com:office:office" xmlns:oel="http://schemas.microsoft.com/office/2019/extlst" xmlns:r="http://schemas.openxmlformats.org/officeDocument/2006/relationships" xmlns:m="http://schemas.openxmlformats.org/officeDocument/2006/math" xmlns:v="urn:schemas-microsoft-com:vml" xmlns:wp14="http://schemas.microsoft.com/office/word/2010/wordprocessingDrawing" xmlns:wp="http://schemas.openxmlformats.org/drawingml/2006/wordprocessingDrawing" xmlns:w10="urn:schemas-microsoft-com:office:word" xmlns:w="http://schemas.openxmlformats.org/wordprocessingml/2006/main" xmlns:w14="http://schemas.microsoft.com/office/word/2010/wordml" xmlns:w15="http://schemas.microsoft.com/office/word/2012/wordml" xmlns:w16cex="http://schemas.microsoft.com/office/word/2018/wordml/cex" xmlns:w16cid="http://schemas.microsoft.com/office/word/2016/wordml/cid" xmlns:w16="http://schemas.microsoft.com/office/word/2018/wordml" xmlns:w16du="http://schemas.microsoft.com/office/word/2023/wordml/word16du" xmlns:w16sdtdh="http://schemas.microsoft.com/office/word/2020/wordml/sdtdatahash" xmlns:w16se="http://schemas.microsoft.com/office/word/2015/wordml/symex" xmlns:wpg="http://schemas.microsoft.com/office/word/2010/wordprocessingGroup" xmlns:wpi="http://schemas.microsoft.com/office/word/2010/wordprocessingInk" xmlns:wne="http://schemas.microsoft.com/office/word/2006/wordml" xmlns:wps="http://schemas.microsoft.com/office/word/2010/wordprocessingShape" mc:Ignorable="w14 w15 w16se w16cid w16 w16cex w16sdtdh wp14">
   <w:abstractNum w:abstractNumId="0" w15:restartNumberingAfterBreak="0">
     <w:nsid w:val="1F5F42D5"/>
     <w:multiLevelType w:val="hybridMultilevel"/>

</xml_diff>